<commit_message>
technical design doc update
</commit_message>
<xml_diff>
--- a/files/Technical Design Document.docx
+++ b/files/Technical Design Document.docx
@@ -281,7 +281,7 @@
                   <w:alias w:val="Date"/>
                   <w:id w:val="516659546"/>
                   <w:dataBinding w:prefixMappings="xmlns:ns0='http://schemas.microsoft.com/office/2006/coverPageProps'" w:xpath="/ns0:CoverPageProperties[1]/ns0:PublishDate[1]" w:storeItemID="{55AF091B-3C7A-41E3-B477-F2FDAA23CFDA}"/>
-                  <w:date w:fullDate="2020-02-07T00:00:00Z">
+                  <w:date w:fullDate="2020-03-13T00:00:00Z">
                     <w:dateFormat w:val="M/d/yyyy"/>
                     <w:lid w:val="en-US"/>
                     <w:storeMappedDataAs w:val="dateTime"/>
@@ -304,7 +304,7 @@
                         <w:b/>
                         <w:bCs/>
                       </w:rPr>
-                      <w:t>2/7/2020</w:t>
+                      <w:t>3/13/2020</w:t>
                     </w:r>
                   </w:p>
                 </w:sdtContent>
@@ -330,7 +330,7 @@
                     <w:b/>
                     <w:bCs/>
                   </w:rPr>
-                  <w:t>1</w:t>
+                  <w:t>2</w:t>
                 </w:r>
               </w:p>
             </w:tc>
@@ -364,7 +364,19 @@
                   <w:t xml:space="preserve"> current</w:t>
                 </w:r>
                 <w:r>
-                  <w:t xml:space="preserve"> AS400 financial management software. This software is being created in Java with an OOP approach.</w:t>
+                  <w:t xml:space="preserve"> AS400 financial management software. This software is being created </w:t>
+                </w:r>
+                <w:r>
+                  <w:t xml:space="preserve">with </w:t>
+                </w:r>
+                <w:r>
+                  <w:t xml:space="preserve">Java </w:t>
+                </w:r>
+                <w:r>
+                  <w:t>with a SQL backed relational database</w:t>
+                </w:r>
+                <w:r>
+                  <w:t>.</w:t>
                 </w:r>
               </w:p>
             </w:tc>
@@ -568,6 +580,57 @@
             </w:pPr>
             <w:r>
               <w:t>2/20/2020</w:t>
+            </w:r>
+          </w:p>
+        </w:tc>
+      </w:tr>
+      <w:tr>
+        <w:tc>
+          <w:tcPr>
+            <w:tcW w:w="990" w:type="dxa"/>
+          </w:tcPr>
+          <w:p>
+            <w:pPr>
+              <w:jc w:val="center"/>
+            </w:pPr>
+            <w:r>
+              <w:t>1.2</w:t>
+            </w:r>
+          </w:p>
+        </w:tc>
+        <w:tc>
+          <w:tcPr>
+            <w:tcW w:w="4140" w:type="dxa"/>
+          </w:tcPr>
+          <w:p>
+            <w:r>
+              <w:t>Added SQL relational database design.</w:t>
+            </w:r>
+          </w:p>
+        </w:tc>
+        <w:tc>
+          <w:tcPr>
+            <w:tcW w:w="2340" w:type="dxa"/>
+          </w:tcPr>
+          <w:p>
+            <w:r>
+              <w:t>Natalie Ruckman and Joel Murch-Shafer</w:t>
+            </w:r>
+          </w:p>
+        </w:tc>
+        <w:tc>
+          <w:tcPr>
+            <w:tcW w:w="1350" w:type="dxa"/>
+          </w:tcPr>
+          <w:p>
+            <w:pPr>
+              <w:jc w:val="center"/>
+            </w:pPr>
+            <w:r>
+              <w:t>3/13</w:t>
+            </w:r>
+            <w:r>
+              <w:t>/2020</w:t>
             </w:r>
           </w:p>
         </w:tc>
@@ -2430,16 +2493,25 @@
     </w:p>
     <w:p>
       <w:r>
-        <w:t xml:space="preserve">This document shows the development process and technical design of a software to replace the current AS400 financial management system. </w:t>
-      </w:r>
-      <w:r>
-        <w:t xml:space="preserve">This software takes files as input and creates objects to </w:t>
-      </w:r>
-      <w:r>
-        <w:t xml:space="preserve">hold and represent relationships between </w:t>
-      </w:r>
-      <w:r>
-        <w:t xml:space="preserve">the data. </w:t>
+        <w:t>The AS400 green screen software has been a problem for TBF financial for the past few years.</w:t>
+      </w:r>
+      <w:r>
+        <w:t xml:space="preserve"> </w:t>
+      </w:r>
+      <w:r>
+        <w:t>Currently, a new software application is being</w:t>
+      </w:r>
+      <w:r>
+        <w:t xml:space="preserve"> </w:t>
+      </w:r>
+      <w:r>
+        <w:t>developed in Java backed by a SQL relational database to replace the AS400 system.</w:t>
+      </w:r>
+      <w:r>
+        <w:t xml:space="preserve"> This software stores information that models real world accounts as well as any interactions between such accounts. </w:t>
+      </w:r>
+      <w:r>
+        <w:t xml:space="preserve"> </w:t>
       </w:r>
     </w:p>
     <w:p>
@@ -2466,6 +2538,9 @@
       <w:r>
         <w:t xml:space="preserve"> </w:t>
       </w:r>
+      <w:r>
+        <w:t xml:space="preserve">This document explains the development and technical functionality of this software as well as its practical applications. </w:t>
+      </w:r>
     </w:p>
     <w:p>
       <w:pPr>
@@ -2483,34 +2558,34 @@
     </w:p>
     <w:p>
       <w:r>
-        <w:t xml:space="preserve">This piece of software takes input files of information </w:t>
-      </w:r>
-      <w:r>
-        <w:t>containing data from</w:t>
-      </w:r>
-      <w:r>
-        <w:t xml:space="preserve"> persons</w:t>
-      </w:r>
-      <w:r>
-        <w:t xml:space="preserve">, </w:t>
-      </w:r>
-      <w:r>
-        <w:t>assets</w:t>
-      </w:r>
-      <w:r>
-        <w:t>, and portfolios and</w:t>
-      </w:r>
-      <w:r>
-        <w:t xml:space="preserve"> converts them to </w:t>
-      </w:r>
-      <w:r>
-        <w:t>objects</w:t>
-      </w:r>
-      <w:r>
-        <w:t>.</w:t>
-      </w:r>
-      <w:r>
-        <w:t xml:space="preserve"> Relationships are then mapped through the portfolio class that allow for the generation of data reports for each of the customers. </w:t>
+        <w:t>This project models the</w:t>
+      </w:r>
+      <w:r>
+        <w:t xml:space="preserve"> information held by</w:t>
+      </w:r>
+      <w:r>
+        <w:t xml:space="preserve"> real world assets</w:t>
+      </w:r>
+      <w:r>
+        <w:t>, clients, and brokers as well as any interactions between them.</w:t>
+      </w:r>
+      <w:r>
+        <w:t xml:space="preserve"> This software </w:t>
+      </w:r>
+      <w:r>
+        <w:t>aims to</w:t>
+      </w:r>
+      <w:r>
+        <w:t xml:space="preserve"> </w:t>
+      </w:r>
+      <w:r>
+        <w:t xml:space="preserve">manage all the </w:t>
+      </w:r>
+      <w:r>
+        <w:t>financial transactions of TBF financial</w:t>
+      </w:r>
+      <w:r>
+        <w:t xml:space="preserve"> and replace the AS400 system. </w:t>
       </w:r>
     </w:p>
     <w:p>
@@ -2578,6 +2653,18 @@
     </w:p>
     <w:p>
       <w:pPr>
+        <w:pStyle w:val="ListParagraph"/>
+        <w:numPr>
+          <w:ilvl w:val="0"/>
+          <w:numId w:val="13"/>
+        </w:numPr>
+      </w:pPr>
+      <w:r>
+        <w:t xml:space="preserve">SQL – Structured Query Language </w:t>
+      </w:r>
+    </w:p>
+    <w:p>
+      <w:pPr>
         <w:pStyle w:val="Heading3"/>
         <w:numPr>
           <w:ilvl w:val="2"/>
@@ -2654,16 +2741,10 @@
     </w:p>
     <w:p>
       <w:r>
-        <w:t>This piece of software currently takes input files of information regarding persons</w:t>
-      </w:r>
-      <w:r>
-        <w:t xml:space="preserve">, </w:t>
-      </w:r>
-      <w:r>
-        <w:t>assets</w:t>
-      </w:r>
-      <w:r>
-        <w:t xml:space="preserve">, and portfolios. </w:t>
+        <w:t xml:space="preserve">This piece of software takes semicolon delimited flat data files and inputs them into Java Objects. This information from the AS400 system will then be stored in the </w:t>
+      </w:r>
+      <w:r>
+        <w:t>SQL relational database.</w:t>
       </w:r>
       <w:r>
         <w:t xml:space="preserve"> </w:t>
@@ -2710,26 +2791,15 @@
       </w:pPr>
       <w:bookmarkStart w:id="9" w:name="_Toc31807278"/>
       <w:r>
-        <w:t>Detailed Component Description</w:t>
+        <w:lastRenderedPageBreak/>
+        <w:t>Detailed Compo</w:t>
+      </w:r>
+      <w:bookmarkStart w:id="10" w:name="_GoBack"/>
+      <w:bookmarkEnd w:id="10"/>
+      <w:r>
+        <w:t>nent Description</w:t>
       </w:r>
       <w:bookmarkEnd w:id="9"/>
-    </w:p>
-    <w:p>
-      <w:r>
-        <w:t xml:space="preserve">This software uses a dynamic class structure in order to model </w:t>
-      </w:r>
-      <w:r>
-        <w:t xml:space="preserve">real world </w:t>
-      </w:r>
-      <w:r>
-        <w:t xml:space="preserve">objects </w:t>
-      </w:r>
-      <w:r>
-        <w:t>and associations between them</w:t>
-      </w:r>
-      <w:r>
-        <w:t>.</w:t>
-      </w:r>
     </w:p>
     <w:p>
       <w:pPr>
@@ -2739,14 +2809,14 @@
           <w:numId w:val="6"/>
         </w:numPr>
       </w:pPr>
-      <w:bookmarkStart w:id="10" w:name="_Toc31807279"/>
+      <w:bookmarkStart w:id="11" w:name="_Toc31807279"/>
       <w:r>
         <w:t xml:space="preserve">Database </w:t>
       </w:r>
       <w:r>
         <w:t>Design</w:t>
       </w:r>
-      <w:bookmarkEnd w:id="10"/>
+      <w:bookmarkEnd w:id="11"/>
     </w:p>
     <w:p>
       <w:pPr>
@@ -2757,7 +2827,7 @@
         </w:numPr>
       </w:pPr>
       <w:r>
-        <w:t>Details will be added in a later version.</w:t>
+        <w:t>// TODO</w:t>
       </w:r>
     </w:p>
     <w:p>
@@ -2768,12 +2838,11 @@
           <w:numId w:val="6"/>
         </w:numPr>
       </w:pPr>
-      <w:bookmarkStart w:id="11" w:name="_Toc31807280"/>
-      <w:r>
-        <w:lastRenderedPageBreak/>
+      <w:bookmarkStart w:id="12" w:name="_Toc31807280"/>
+      <w:r>
         <w:t>Component Testing Strategy</w:t>
       </w:r>
-      <w:bookmarkEnd w:id="11"/>
+      <w:bookmarkEnd w:id="12"/>
     </w:p>
     <w:p>
       <w:r>
@@ -2791,11 +2860,11 @@
           <w:numId w:val="6"/>
         </w:numPr>
       </w:pPr>
-      <w:bookmarkStart w:id="12" w:name="_Toc31807281"/>
+      <w:bookmarkStart w:id="13" w:name="_Toc31807281"/>
       <w:r>
         <w:t>Class/Entity Model</w:t>
       </w:r>
-      <w:bookmarkEnd w:id="12"/>
+      <w:bookmarkEnd w:id="13"/>
     </w:p>
     <w:p>
       <w:r>
@@ -3141,24 +3210,37 @@
         <w:pStyle w:val="Caption"/>
         <w:jc w:val="center"/>
       </w:pPr>
-      <w:bookmarkStart w:id="13" w:name="_Ref352919259"/>
-      <w:bookmarkStart w:id="14" w:name="_Ref352919249"/>
+      <w:bookmarkStart w:id="14" w:name="_Ref352919259"/>
+      <w:bookmarkStart w:id="15" w:name="_Ref352919249"/>
       <w:r>
         <w:t xml:space="preserve">Figure </w:t>
       </w:r>
-      <w:fldSimple w:instr=" SEQ Figure \* ARABIC ">
-        <w:r>
-          <w:rPr>
-            <w:noProof/>
-          </w:rPr>
-          <w:t>1</w:t>
-        </w:r>
-      </w:fldSimple>
-      <w:bookmarkEnd w:id="13"/>
+      <w:r>
+        <w:fldChar w:fldCharType="begin"/>
+      </w:r>
+      <w:r>
+        <w:instrText xml:space="preserve"> SEQ Figure \* ARABIC </w:instrText>
+      </w:r>
+      <w:r>
+        <w:fldChar w:fldCharType="separate"/>
+      </w:r>
+      <w:r>
+        <w:rPr>
+          <w:noProof/>
+        </w:rPr>
+        <w:t>1</w:t>
+      </w:r>
+      <w:r>
+        <w:rPr>
+          <w:noProof/>
+        </w:rPr>
+        <w:fldChar w:fldCharType="end"/>
+      </w:r>
+      <w:bookmarkEnd w:id="14"/>
       <w:r>
         <w:t xml:space="preserve">: </w:t>
       </w:r>
-      <w:bookmarkEnd w:id="14"/>
+      <w:bookmarkEnd w:id="15"/>
       <w:r>
         <w:t>Shows c</w:t>
       </w:r>
@@ -3186,11 +3268,12 @@
           <w:numId w:val="6"/>
         </w:numPr>
       </w:pPr>
-      <w:bookmarkStart w:id="15" w:name="_Toc31807282"/>
-      <w:r>
+      <w:bookmarkStart w:id="16" w:name="_Toc31807282"/>
+      <w:r>
+        <w:lastRenderedPageBreak/>
         <w:t>Component Testing Strategy</w:t>
       </w:r>
-      <w:bookmarkEnd w:id="15"/>
+      <w:bookmarkEnd w:id="16"/>
     </w:p>
     <w:p>
       <w:r>
@@ -3214,12 +3297,10 @@
           <w:numId w:val="6"/>
         </w:numPr>
       </w:pPr>
-      <w:bookmarkStart w:id="16" w:name="_Toc31807283"/>
+      <w:bookmarkStart w:id="17" w:name="_Toc31807283"/>
       <w:r>
         <w:t>Database Interface</w:t>
       </w:r>
-      <w:bookmarkStart w:id="17" w:name="_GoBack"/>
-      <w:bookmarkEnd w:id="16"/>
       <w:bookmarkEnd w:id="17"/>
     </w:p>
     <w:p>
@@ -5686,7 +5767,6 @@
   <w:style w:type="character" w:default="1" w:styleId="DefaultParagraphFont">
     <w:name w:val="Default Paragraph Font"/>
     <w:uiPriority w:val="1"/>
-    <w:semiHidden/>
     <w:unhideWhenUsed/>
   </w:style>
   <w:style w:type="table" w:default="1" w:styleId="TableNormal">
@@ -6280,7 +6360,7 @@
 
 <file path=customXml/item1.xml><?xml version="1.0" encoding="utf-8"?>
 <CoverPageProperties xmlns="http://schemas.microsoft.com/office/2006/coverPageProps">
-  <PublishDate>2020-02-07T00:00:00</PublishDate>
+  <PublishDate>2020-03-13T00:00:00</PublishDate>
   <Abstract>[Provide a descriptive abstract here—a short summary of this document and the project that it documents.]</Abstract>
   <CompanyAddress/>
   <CompanyPhone/>
@@ -6302,7 +6382,7 @@
 </file>
 
 <file path=customXml/itemProps2.xml><?xml version="1.0" encoding="utf-8"?>
-<ds:datastoreItem xmlns:ds="http://schemas.openxmlformats.org/officeDocument/2006/customXml" ds:itemID="{C59F41E2-6B15-405D-85EE-1E4357D1FAC7}">
+<ds:datastoreItem xmlns:ds="http://schemas.openxmlformats.org/officeDocument/2006/customXml" ds:itemID="{05E82FC4-696D-4BB4-A536-32B181551620}">
   <ds:schemaRefs>
     <ds:schemaRef ds:uri="http://schemas.openxmlformats.org/officeDocument/2006/bibliography"/>
   </ds:schemaRefs>

</xml_diff>

<commit_message>
updated design doc fully for ass4
</commit_message>
<xml_diff>
--- a/files/Technical Design Document.docx
+++ b/files/Technical Design Document.docx
@@ -30,7 +30,7 @@
             <w:tblLook w:val="04A0" w:firstRow="1" w:lastRow="0" w:firstColumn="1" w:lastColumn="0" w:noHBand="0" w:noVBand="1"/>
           </w:tblPr>
           <w:tblGrid>
-            <w:gridCol w:w="9576"/>
+            <w:gridCol w:w="9360"/>
           </w:tblGrid>
           <w:tr>
             <w:trPr>
@@ -345,7 +345,7 @@
             <w:tblLook w:val="04A0" w:firstRow="1" w:lastRow="0" w:firstColumn="1" w:lastColumn="0" w:noHBand="0" w:noVBand="1"/>
           </w:tblPr>
           <w:tblGrid>
-            <w:gridCol w:w="9576"/>
+            <w:gridCol w:w="9360"/>
           </w:tblGrid>
           <w:tr>
             <w:tc>
@@ -364,7 +364,7 @@
                   <w:t xml:space="preserve"> current</w:t>
                 </w:r>
                 <w:r>
-                  <w:t xml:space="preserve"> AS400 financial management software. This software is being created </w:t>
+                  <w:t xml:space="preserve"> AS400 financial management software. This software is created </w:t>
                 </w:r>
                 <w:r>
                   <w:t xml:space="preserve">with </w:t>
@@ -627,10 +627,7 @@
               <w:jc w:val="center"/>
             </w:pPr>
             <w:r>
-              <w:t>3/13</w:t>
-            </w:r>
-            <w:r>
-              <w:t>/2020</w:t>
+              <w:t>3/13/2020</w:t>
             </w:r>
           </w:p>
         </w:tc>
@@ -2624,13 +2621,8 @@
           <w:numId w:val="13"/>
         </w:numPr>
       </w:pPr>
-      <w:proofErr w:type="spellStart"/>
-      <w:r>
-        <w:t>XStream</w:t>
-      </w:r>
-      <w:proofErr w:type="spellEnd"/>
-      <w:r>
-        <w:t xml:space="preserve"> </w:t>
+      <w:r>
+        <w:t xml:space="preserve">XStream </w:t>
       </w:r>
       <w:r>
         <w:t>– A library used to serialize objects to XML.</w:t>
@@ -2756,7 +2748,13 @@
         <w:t>pertinent</w:t>
       </w:r>
       <w:r>
-        <w:t xml:space="preserve"> information. Additional f</w:t>
+        <w:t xml:space="preserve"> information. </w:t>
+      </w:r>
+      <w:r>
+        <w:t xml:space="preserve">Java, as an OOP language, allows us to create objects to represent different types of information, as well as to implement inheritance through parent and child classes. </w:t>
+      </w:r>
+      <w:r>
+        <w:t>Additional f</w:t>
       </w:r>
       <w:r>
         <w:t>unctionality will be expanded throughout the design process.</w:t>
@@ -2792,14 +2790,20 @@
       <w:bookmarkStart w:id="9" w:name="_Toc31807278"/>
       <w:r>
         <w:lastRenderedPageBreak/>
-        <w:t>Detailed Compo</w:t>
-      </w:r>
-      <w:bookmarkStart w:id="10" w:name="_GoBack"/>
-      <w:bookmarkEnd w:id="10"/>
-      <w:r>
-        <w:t>nent Description</w:t>
+        <w:t>Detailed Component Description</w:t>
       </w:r>
       <w:bookmarkEnd w:id="9"/>
+    </w:p>
+    <w:p>
+      <w:r>
+        <w:t xml:space="preserve">This software uses a dynamic class structure to model instances of assets (private investments, deposit accounts, and stocks) as well as people (owners, managers, and beneficiaries). There is an asset parent class and a person parent class, both of which pass their qualities down to their child classes (the </w:t>
+      </w:r>
+      <w:r>
+        <w:t>above-mentioned</w:t>
+      </w:r>
+      <w:r>
+        <w:t xml:space="preserve"> subclasses.</w:t>
+      </w:r>
     </w:p>
     <w:p>
       <w:pPr>
@@ -2809,14 +2813,158 @@
           <w:numId w:val="6"/>
         </w:numPr>
       </w:pPr>
-      <w:bookmarkStart w:id="11" w:name="_Toc31807279"/>
+      <w:bookmarkStart w:id="10" w:name="_Toc31807279"/>
       <w:r>
         <w:t xml:space="preserve">Database </w:t>
       </w:r>
       <w:r>
         <w:t>Design</w:t>
       </w:r>
+      <w:bookmarkEnd w:id="10"/>
+    </w:p>
+    <w:p>
+      <w:r>
+        <w:rPr>
+          <w:noProof/>
+        </w:rPr>
+        <w:drawing>
+          <wp:inline distT="0" distB="0" distL="0" distR="0" wp14:anchorId="316594FE" wp14:editId="52DA0C5E">
+            <wp:extent cx="5943600" cy="4255770"/>
+            <wp:effectExtent l="0" t="0" r="0" b="0"/>
+            <wp:docPr id="2" name="Picture 2"/>
+            <wp:cNvGraphicFramePr>
+              <a:graphicFrameLocks xmlns:a="http://schemas.openxmlformats.org/drawingml/2006/main" noChangeAspect="1"/>
+            </wp:cNvGraphicFramePr>
+            <a:graphic xmlns:a="http://schemas.openxmlformats.org/drawingml/2006/main">
+              <a:graphicData uri="http://schemas.openxmlformats.org/drawingml/2006/picture">
+                <pic:pic xmlns:pic="http://schemas.openxmlformats.org/drawingml/2006/picture">
+                  <pic:nvPicPr>
+                    <pic:cNvPr id="0" name="Picture 1"/>
+                    <pic:cNvPicPr>
+                      <a:picLocks noChangeAspect="1" noChangeArrowheads="1"/>
+                    </pic:cNvPicPr>
+                  </pic:nvPicPr>
+                  <pic:blipFill>
+                    <a:blip r:embed="rId9">
+                      <a:extLst>
+                        <a:ext uri="{28A0092B-C50C-407E-A947-70E740481C1C}">
+                          <a14:useLocalDpi xmlns:a14="http://schemas.microsoft.com/office/drawing/2010/main" val="0"/>
+                        </a:ext>
+                      </a:extLst>
+                    </a:blip>
+                    <a:srcRect/>
+                    <a:stretch>
+                      <a:fillRect/>
+                    </a:stretch>
+                  </pic:blipFill>
+                  <pic:spPr bwMode="auto">
+                    <a:xfrm>
+                      <a:off x="0" y="0"/>
+                      <a:ext cx="5943600" cy="4255770"/>
+                    </a:xfrm>
+                    <a:prstGeom prst="rect">
+                      <a:avLst/>
+                    </a:prstGeom>
+                    <a:noFill/>
+                    <a:ln>
+                      <a:noFill/>
+                    </a:ln>
+                  </pic:spPr>
+                </pic:pic>
+              </a:graphicData>
+            </a:graphic>
+          </wp:inline>
+        </w:drawing>
+      </w:r>
+    </w:p>
+    <w:p>
+      <w:pPr>
+        <w:pStyle w:val="Caption"/>
+        <w:jc w:val="center"/>
+      </w:pPr>
+      <w:r>
+        <w:t xml:space="preserve">Figure </w:t>
+      </w:r>
+      <w:r>
+        <w:fldChar w:fldCharType="begin"/>
+      </w:r>
+      <w:r>
+        <w:instrText xml:space="preserve"> SEQ Figure \* ARABIC </w:instrText>
+      </w:r>
+      <w:r>
+        <w:fldChar w:fldCharType="separate"/>
+      </w:r>
+      <w:r>
+        <w:rPr>
+          <w:noProof/>
+        </w:rPr>
+        <w:t>1</w:t>
+      </w:r>
+      <w:r>
+        <w:rPr>
+          <w:noProof/>
+        </w:rPr>
+        <w:fldChar w:fldCharType="end"/>
+      </w:r>
+      <w:r>
+        <w:t xml:space="preserve">: </w:t>
+      </w:r>
+      <w:r>
+        <w:t>Shows MySQL tables and links between them.</w:t>
+      </w:r>
+      <w:bookmarkStart w:id="11" w:name="_GoBack"/>
       <w:bookmarkEnd w:id="11"/>
+    </w:p>
+    <w:p>
+      <w:pPr>
+        <w:pStyle w:val="Heading3"/>
+        <w:numPr>
+          <w:ilvl w:val="2"/>
+          <w:numId w:val="6"/>
+        </w:numPr>
+      </w:pPr>
+      <w:bookmarkStart w:id="12" w:name="_Toc31807280"/>
+      <w:r>
+        <w:t>Component Testing Strategy</w:t>
+      </w:r>
+      <w:bookmarkEnd w:id="12"/>
+    </w:p>
+    <w:p>
+      <w:r>
+        <w:t xml:space="preserve">We will test the database function through generating edge cases and unit testing each table and interaction. </w:t>
+      </w:r>
+    </w:p>
+    <w:p>
+      <w:pPr>
+        <w:pStyle w:val="Heading2"/>
+        <w:numPr>
+          <w:ilvl w:val="1"/>
+          <w:numId w:val="6"/>
+        </w:numPr>
+      </w:pPr>
+      <w:bookmarkStart w:id="13" w:name="_Toc31807281"/>
+      <w:r>
+        <w:t>Class/Entity Model</w:t>
+      </w:r>
+      <w:bookmarkEnd w:id="13"/>
+    </w:p>
+    <w:p>
+      <w:r>
+        <w:t>The new piece of software consists of 5 classes to model all real-world objects. These objects are explained below</w:t>
+      </w:r>
+      <w:r>
+        <w:t xml:space="preserve"> and described in more detail in </w:t>
+      </w:r>
+      <w:r>
+        <w:rPr>
+          <w:i/>
+          <w:iCs/>
+        </w:rPr>
+        <w:t>Figure 1</w:t>
+      </w:r>
+      <w:r>
+        <w:t>:</w:t>
+      </w:r>
     </w:p>
     <w:p>
       <w:pPr>
@@ -2827,61 +2975,17 @@
         </w:numPr>
       </w:pPr>
       <w:r>
-        <w:t>// TODO</w:t>
-      </w:r>
-    </w:p>
-    <w:p>
-      <w:pPr>
-        <w:pStyle w:val="Heading3"/>
-        <w:numPr>
-          <w:ilvl w:val="2"/>
-          <w:numId w:val="6"/>
-        </w:numPr>
-      </w:pPr>
-      <w:bookmarkStart w:id="12" w:name="_Toc31807280"/>
-      <w:r>
-        <w:t>Component Testing Strategy</w:t>
-      </w:r>
-      <w:bookmarkEnd w:id="12"/>
-    </w:p>
-    <w:p>
-      <w:r>
-        <w:t xml:space="preserve">The software will be rigorously tested with test cases designed </w:t>
-      </w:r>
-      <w:r>
-        <w:t xml:space="preserve">primarily through mockaroo, a random instance generator. </w:t>
-      </w:r>
-    </w:p>
-    <w:p>
-      <w:pPr>
-        <w:pStyle w:val="Heading2"/>
-        <w:numPr>
-          <w:ilvl w:val="1"/>
-          <w:numId w:val="6"/>
-        </w:numPr>
-      </w:pPr>
-      <w:bookmarkStart w:id="13" w:name="_Toc31807281"/>
-      <w:r>
-        <w:t>Class/Entity Model</w:t>
-      </w:r>
-      <w:bookmarkEnd w:id="13"/>
-    </w:p>
-    <w:p>
-      <w:r>
-        <w:t>The new piece of software consists of 5 classes to model all real-world objects. These objects are explained below</w:t>
-      </w:r>
-      <w:r>
-        <w:t xml:space="preserve"> and described in more detail in </w:t>
-      </w:r>
-      <w:r>
         <w:rPr>
           <w:i/>
           <w:iCs/>
         </w:rPr>
-        <w:t>Figure 1</w:t>
-      </w:r>
-      <w:r>
-        <w:t>:</w:t>
+        <w:t>Person</w:t>
+      </w:r>
+      <w:r>
+        <w:t xml:space="preserve"> – Holds </w:t>
+      </w:r>
+      <w:r>
+        <w:t>information relating to a person and has a link to an address object.</w:t>
       </w:r>
     </w:p>
     <w:p>
@@ -2897,13 +3001,19 @@
           <w:i/>
           <w:iCs/>
         </w:rPr>
-        <w:t>Person</w:t>
-      </w:r>
-      <w:r>
-        <w:t xml:space="preserve"> – Holds </w:t>
-      </w:r>
-      <w:r>
-        <w:t>information relating to a person and has a link to an address object.</w:t>
+        <w:t>Address</w:t>
+      </w:r>
+      <w:r>
+        <w:t xml:space="preserve"> </w:t>
+      </w:r>
+      <w:r>
+        <w:t>–</w:t>
+      </w:r>
+      <w:r>
+        <w:t xml:space="preserve"> </w:t>
+      </w:r>
+      <w:r>
+        <w:t>Holds information to specify the address of all people (other than left-handed avocado farmers).</w:t>
       </w:r>
     </w:p>
     <w:p>
@@ -2919,34 +3029,7 @@
           <w:i/>
           <w:iCs/>
         </w:rPr>
-        <w:t>Address</w:t>
-      </w:r>
-      <w:r>
-        <w:t xml:space="preserve"> </w:t>
-      </w:r>
-      <w:r>
-        <w:t>–</w:t>
-      </w:r>
-      <w:r>
-        <w:t xml:space="preserve"> </w:t>
-      </w:r>
-      <w:r>
-        <w:t>Holds information to specify the address of all people (other than left-handed avocado farmers).</w:t>
-      </w:r>
-    </w:p>
-    <w:p>
-      <w:pPr>
-        <w:pStyle w:val="ListParagraph"/>
-        <w:numPr>
-          <w:ilvl w:val="0"/>
-          <w:numId w:val="12"/>
-        </w:numPr>
-      </w:pPr>
-      <w:r>
-        <w:rPr>
-          <w:i/>
-          <w:iCs/>
-        </w:rPr>
+        <w:lastRenderedPageBreak/>
         <w:t xml:space="preserve">Assets </w:t>
       </w:r>
       <w:r>
@@ -2980,7 +3063,6 @@
           <w:numId w:val="12"/>
         </w:numPr>
       </w:pPr>
-      <w:proofErr w:type="spellStart"/>
       <w:r>
         <w:rPr>
           <w:i/>
@@ -2988,7 +3070,6 @@
         </w:rPr>
         <w:t>Stonks</w:t>
       </w:r>
-      <w:proofErr w:type="spellEnd"/>
       <w:r>
         <w:t xml:space="preserve"> </w:t>
       </w:r>
@@ -3075,7 +3156,6 @@
           <w:iCs/>
         </w:rPr>
       </w:pPr>
-      <w:proofErr w:type="spellStart"/>
       <w:r>
         <w:rPr>
           <w:i/>
@@ -3083,7 +3163,6 @@
         </w:rPr>
         <w:t>reportGenerator</w:t>
       </w:r>
-      <w:proofErr w:type="spellEnd"/>
     </w:p>
     <w:p>
       <w:pPr>
@@ -3097,7 +3176,6 @@
           <w:iCs/>
         </w:rPr>
       </w:pPr>
-      <w:proofErr w:type="spellStart"/>
       <w:r>
         <w:rPr>
           <w:i/>
@@ -3105,7 +3183,6 @@
         </w:rPr>
         <w:t>XMLConversions</w:t>
       </w:r>
-      <w:proofErr w:type="spellEnd"/>
     </w:p>
     <w:p>
       <w:pPr>
@@ -3119,7 +3196,6 @@
           <w:iCs/>
         </w:rPr>
       </w:pPr>
-      <w:proofErr w:type="spellStart"/>
       <w:r>
         <w:rPr>
           <w:i/>
@@ -3127,7 +3203,6 @@
         </w:rPr>
         <w:t>JSONConversions</w:t>
       </w:r>
-      <w:proofErr w:type="spellEnd"/>
     </w:p>
     <w:p>
       <w:pPr>
@@ -3154,7 +3229,7 @@
                     <pic:cNvPicPr/>
                   </pic:nvPicPr>
                   <pic:blipFill>
-                    <a:blip r:embed="rId9"/>
+                    <a:blip r:embed="rId10"/>
                     <a:stretch>
                       <a:fillRect/>
                     </a:stretch>
@@ -3216,25 +3291,7 @@
         <w:t xml:space="preserve">Figure </w:t>
       </w:r>
       <w:r>
-        <w:fldChar w:fldCharType="begin"/>
-      </w:r>
-      <w:r>
-        <w:instrText xml:space="preserve"> SEQ Figure \* ARABIC </w:instrText>
-      </w:r>
-      <w:r>
-        <w:fldChar w:fldCharType="separate"/>
-      </w:r>
-      <w:r>
-        <w:rPr>
-          <w:noProof/>
-        </w:rPr>
-        <w:t>1</w:t>
-      </w:r>
-      <w:r>
-        <w:rPr>
-          <w:noProof/>
-        </w:rPr>
-        <w:fldChar w:fldCharType="end"/>
+        <w:t>2</w:t>
       </w:r>
       <w:bookmarkEnd w:id="14"/>
       <w:r>
@@ -3270,7 +3327,6 @@
       </w:pPr>
       <w:bookmarkStart w:id="16" w:name="_Toc31807282"/>
       <w:r>
-        <w:lastRenderedPageBreak/>
         <w:t>Component Testing Strategy</w:t>
       </w:r>
       <w:bookmarkEnd w:id="16"/>
@@ -3376,6 +3432,7 @@
       </w:pPr>
       <w:bookmarkStart w:id="21" w:name="_Toc31807287"/>
       <w:r>
+        <w:lastRenderedPageBreak/>
         <w:t xml:space="preserve">Changes &amp; </w:t>
       </w:r>
       <w:r>
@@ -3423,33 +3480,9 @@
     </w:p>
     <w:p>
       <w:r>
-        <w:t xml:space="preserve">“About </w:t>
-      </w:r>
-      <w:proofErr w:type="spellStart"/>
-      <w:r>
-        <w:t>XStream</w:t>
-      </w:r>
-      <w:proofErr w:type="spellEnd"/>
-      <w:r>
-        <w:t xml:space="preserve">.” </w:t>
-      </w:r>
-      <w:proofErr w:type="spellStart"/>
-      <w:r>
-        <w:t>XStream</w:t>
-      </w:r>
-      <w:proofErr w:type="spellEnd"/>
-      <w:r>
-        <w:t xml:space="preserve"> - About </w:t>
-      </w:r>
-      <w:proofErr w:type="spellStart"/>
-      <w:r>
-        <w:t>XStream</w:t>
-      </w:r>
-      <w:proofErr w:type="spellEnd"/>
-      <w:r>
-        <w:t xml:space="preserve">, </w:t>
-      </w:r>
-      <w:hyperlink r:id="rId10" w:history="1">
+        <w:t xml:space="preserve">“About XStream.” XStream - About XStream, </w:t>
+      </w:r>
+      <w:hyperlink r:id="rId11" w:history="1">
         <w:r>
           <w:rPr>
             <w:rStyle w:val="Hyperlink"/>
@@ -3463,31 +3496,15 @@
     </w:p>
     <w:p>
       <w:r>
-        <w:t>Google. “Google/</w:t>
-      </w:r>
-      <w:proofErr w:type="spellStart"/>
-      <w:r>
-        <w:t>Gson</w:t>
-      </w:r>
-      <w:proofErr w:type="spellEnd"/>
-      <w:r>
-        <w:t xml:space="preserve">.” GitHub, 5 Nov. 2019, </w:t>
-      </w:r>
-      <w:hyperlink r:id="rId11" w:history="1">
+        <w:t xml:space="preserve">Google. “Google/Gson.” GitHub, 5 Nov. 2019, </w:t>
+      </w:r>
+      <w:hyperlink r:id="rId12" w:history="1">
         <w:r>
           <w:rPr>
             <w:rStyle w:val="Hyperlink"/>
           </w:rPr>
-          <w:t>github.com/google/</w:t>
+          <w:t>github.com/google/gson</w:t>
         </w:r>
-        <w:proofErr w:type="spellStart"/>
-        <w:r>
-          <w:rPr>
-            <w:rStyle w:val="Hyperlink"/>
-          </w:rPr>
-          <w:t>gson</w:t>
-        </w:r>
-        <w:proofErr w:type="spellEnd"/>
       </w:hyperlink>
       <w:r>
         <w:t>.</w:t>
@@ -3495,17 +3512,17 @@
     </w:p>
     <w:p>
       <w:r>
-        <w:t xml:space="preserve">Mockaroo, LLC. “Random Data Generator and API Mocking Tool: JSON / CSV / SQL / Excel.” </w:t>
-      </w:r>
-      <w:proofErr w:type="spellStart"/>
-      <w:r>
-        <w:t>Mockaroo</w:t>
-      </w:r>
-      <w:proofErr w:type="spellEnd"/>
-      <w:r>
-        <w:t xml:space="preserve">, </w:t>
-      </w:r>
-      <w:hyperlink r:id="rId12" w:history="1">
+        <w:t xml:space="preserve">Mockaroo, LLC. “Random Data Generator and API Mocking Tool: JSON / CSV / SQL / Excel.” Mockaroo, </w:t>
+      </w:r>
+      <w:r>
+        <w:t xml:space="preserve"> </w:t>
+      </w:r>
+    </w:p>
+    <w:p>
+      <w:pPr>
+        <w:ind w:firstLine="720"/>
+      </w:pPr>
+      <w:hyperlink r:id="rId13" w:history="1">
         <w:r>
           <w:rPr>
             <w:rStyle w:val="Hyperlink"/>
@@ -3520,7 +3537,7 @@
     <w:p/>
     <w:p/>
     <w:sectPr>
-      <w:footerReference w:type="default" r:id="rId13"/>
+      <w:footerReference w:type="default" r:id="rId14"/>
       <w:pgSz w:w="12240" w:h="15840"/>
       <w:pgMar w:top="1440" w:right="1440" w:bottom="1440" w:left="1440" w:header="720" w:footer="720" w:gutter="0"/>
       <w:pgNumType w:start="0"/>
@@ -5767,6 +5784,7 @@
   <w:style w:type="character" w:default="1" w:styleId="DefaultParagraphFont">
     <w:name w:val="Default Paragraph Font"/>
     <w:uiPriority w:val="1"/>
+    <w:semiHidden/>
     <w:unhideWhenUsed/>
   </w:style>
   <w:style w:type="table" w:default="1" w:styleId="TableNormal">
@@ -6382,7 +6400,7 @@
 </file>
 
 <file path=customXml/itemProps2.xml><?xml version="1.0" encoding="utf-8"?>
-<ds:datastoreItem xmlns:ds="http://schemas.openxmlformats.org/officeDocument/2006/customXml" ds:itemID="{05E82FC4-696D-4BB4-A536-32B181551620}">
+<ds:datastoreItem xmlns:ds="http://schemas.openxmlformats.org/officeDocument/2006/customXml" ds:itemID="{CC8F24B8-1A80-443E-9C73-E79CAE1CC448}">
   <ds:schemaRefs>
     <ds:schemaRef ds:uri="http://schemas.openxmlformats.org/officeDocument/2006/bibliography"/>
   </ds:schemaRefs>

</xml_diff>